<commit_message>
added names in word file
</commit_message>
<xml_diff>
--- a/Pipeline stages design.docx
+++ b/Pipeline stages design.docx
@@ -1,7 +1,125 @@
 
 <file path=word/document.xml><?xml version="1.0" encoding="utf-8"?>
-<w:document xmlns:wpc="http://schemas.microsoft.com/office/word/2010/wordprocessingCanvas" xmlns:cx="http://schemas.microsoft.com/office/drawing/2014/chartex" xmlns:cx1="http://schemas.microsoft.com/office/drawing/2015/9/8/chartex" xmlns:cx2="http://schemas.microsoft.com/office/drawing/2015/10/21/chartex" xmlns:cx3="http://schemas.microsoft.com/office/drawing/2016/5/9/chartex" xmlns:cx4="http://schemas.microsoft.com/office/drawing/2016/5/10/chartex" xmlns:cx5="http://schemas.microsoft.com/office/drawing/2016/5/11/chartex" xmlns:cx6="http://schemas.microsoft.com/office/drawing/2016/5/12/chartex" xmlns:cx7="http://schemas.microsoft.com/office/drawing/2016/5/13/chartex" xmlns:cx8="http://schemas.microsoft.com/office/drawing/2016/5/14/chartex" xmlns:mc="http://schemas.openxmlformats.org/markup-compatibility/2006" xmlns:aink="http://schemas.microsoft.com/office/drawing/2016/ink" xmlns:am3d="http://schemas.microsoft.com/office/drawing/2017/model3d" xmlns:o="urn:schemas-microsoft-com:office:office" xmlns:oel="http://schemas.microsoft.com/office/2019/extlst" xmlns:r="http://schemas.openxmlformats.org/officeDocument/2006/relationships" xmlns:m="http://schemas.openxmlformats.org/officeDocument/2006/math" xmlns:v="urn:schemas-microsoft-com:vml" xmlns:wp14="http://schemas.microsoft.com/office/word/2010/wordprocessingDrawing" xmlns:wp="http://schemas.openxmlformats.org/drawingml/2006/wordprocessingDrawing" xmlns:w10="urn:schemas-microsoft-com:office:word" xmlns:w="http://schemas.openxmlformats.org/wordprocessingml/2006/main" xmlns:w14="http://schemas.microsoft.com/office/word/2010/wordml" xmlns:w15="http://schemas.microsoft.com/office/word/2012/wordml" xmlns:w16cex="http://schemas.microsoft.com/office/word/2018/wordml/cex" xmlns:w16cid="http://schemas.microsoft.com/office/word/2016/wordml/cid" xmlns:w16="http://schemas.microsoft.com/office/word/2018/wordml" xmlns:w16sdtdh="http://schemas.microsoft.com/office/word/2020/wordml/sdtdatahash" xmlns:w16se="http://schemas.microsoft.com/office/word/2015/wordml/symex" xmlns:wpg="http://schemas.microsoft.com/office/word/2010/wordprocessingGroup" xmlns:wpi="http://schemas.microsoft.com/office/word/2010/wordprocessingInk" xmlns:wne="http://schemas.microsoft.com/office/word/2006/wordml" xmlns:wps="http://schemas.microsoft.com/office/word/2010/wordprocessingShape" mc:Ignorable="w14 w15 w16se w16cid w16 w16cex w16sdtdh wp14">
+<w:document xmlns:wpc="http://schemas.microsoft.com/office/word/2010/wordprocessingCanvas" xmlns:cx="http://schemas.microsoft.com/office/drawing/2014/chartex" xmlns:cx1="http://schemas.microsoft.com/office/drawing/2015/9/8/chartex" xmlns:cx2="http://schemas.microsoft.com/office/drawing/2015/10/21/chartex" xmlns:cx3="http://schemas.microsoft.com/office/drawing/2016/5/9/chartex" xmlns:cx4="http://schemas.microsoft.com/office/drawing/2016/5/10/chartex" xmlns:cx5="http://schemas.microsoft.com/office/drawing/2016/5/11/chartex" xmlns:cx6="http://schemas.microsoft.com/office/drawing/2016/5/12/chartex" xmlns:cx7="http://schemas.microsoft.com/office/drawing/2016/5/13/chartex" xmlns:cx8="http://schemas.microsoft.com/office/drawing/2016/5/14/chartex" xmlns:mc="http://schemas.openxmlformats.org/markup-compatibility/2006" xmlns:aink="http://schemas.microsoft.com/office/drawing/2016/ink" xmlns:am3d="http://schemas.microsoft.com/office/drawing/2017/model3d" xmlns:o="urn:schemas-microsoft-com:office:office" xmlns:r="http://schemas.openxmlformats.org/officeDocument/2006/relationships" xmlns:m="http://schemas.openxmlformats.org/officeDocument/2006/math" xmlns:v="urn:schemas-microsoft-com:vml" xmlns:wp14="http://schemas.microsoft.com/office/word/2010/wordprocessingDrawing" xmlns:wp="http://schemas.openxmlformats.org/drawingml/2006/wordprocessingDrawing" xmlns:w10="urn:schemas-microsoft-com:office:word" xmlns:w="http://schemas.openxmlformats.org/wordprocessingml/2006/main" xmlns:w14="http://schemas.microsoft.com/office/word/2010/wordml" xmlns:w15="http://schemas.microsoft.com/office/word/2012/wordml" xmlns:w16cex="http://schemas.microsoft.com/office/word/2018/wordml/cex" xmlns:w16cid="http://schemas.microsoft.com/office/word/2016/wordml/cid" xmlns:w16="http://schemas.microsoft.com/office/word/2018/wordml" xmlns:w16sdtdh="http://schemas.microsoft.com/office/word/2020/wordml/sdtdatahash" xmlns:w16se="http://schemas.microsoft.com/office/word/2015/wordml/symex" xmlns:wpg="http://schemas.microsoft.com/office/word/2010/wordprocessingGroup" xmlns:wpi="http://schemas.microsoft.com/office/word/2010/wordprocessingInk" xmlns:wne="http://schemas.microsoft.com/office/word/2006/wordml" xmlns:wps="http://schemas.microsoft.com/office/word/2010/wordprocessingShape" mc:Ignorable="w14 w15 w16se w16cid w16 w16cex w16sdtdh wp14">
   <w:body>
+    <w:p>
+      <w:pPr>
+        <w:pStyle w:val="Default"/>
+        <w:jc w:val="center"/>
+        <w:rPr>
+          <w:b/>
+          <w:bCs/>
+          <w:sz w:val="40"/>
+          <w:szCs w:val="40"/>
+        </w:rPr>
+      </w:pPr>
+      <w:r>
+        <w:rPr>
+          <w:b/>
+          <w:bCs/>
+          <w:sz w:val="40"/>
+          <w:szCs w:val="40"/>
+        </w:rPr>
+        <w:t>Computer Architecture</w:t>
+      </w:r>
+    </w:p>
+    <w:p>
+      <w:pPr>
+        <w:pStyle w:val="Default"/>
+        <w:jc w:val="center"/>
+        <w:rPr>
+          <w:b/>
+          <w:bCs/>
+          <w:sz w:val="40"/>
+          <w:szCs w:val="40"/>
+        </w:rPr>
+      </w:pPr>
+    </w:p>
+    <w:p>
+      <w:pPr>
+        <w:pStyle w:val="Default"/>
+        <w:jc w:val="center"/>
+        <w:rPr>
+          <w:b/>
+          <w:bCs/>
+          <w:sz w:val="40"/>
+          <w:szCs w:val="40"/>
+        </w:rPr>
+      </w:pPr>
+      <w:r>
+        <w:rPr>
+          <w:b/>
+          <w:bCs/>
+          <w:sz w:val="40"/>
+          <w:szCs w:val="40"/>
+        </w:rPr>
+        <w:t>Phase 1 | 2</w:t>
+      </w:r>
+    </w:p>
+    <w:p>
+      <w:pPr>
+        <w:pStyle w:val="Default"/>
+        <w:rPr>
+          <w:b/>
+          <w:bCs/>
+          <w:sz w:val="36"/>
+          <w:szCs w:val="36"/>
+        </w:rPr>
+      </w:pPr>
+    </w:p>
+    <w:p>
+      <w:pPr>
+        <w:pStyle w:val="Default"/>
+        <w:rPr>
+          <w:b/>
+          <w:bCs/>
+          <w:sz w:val="36"/>
+          <w:szCs w:val="36"/>
+        </w:rPr>
+      </w:pPr>
+    </w:p>
+    <w:p>
+      <w:pPr>
+        <w:pStyle w:val="Default"/>
+        <w:rPr>
+          <w:b/>
+          <w:bCs/>
+          <w:sz w:val="36"/>
+          <w:szCs w:val="36"/>
+        </w:rPr>
+      </w:pPr>
+    </w:p>
+    <w:p>
+      <w:pPr>
+        <w:pStyle w:val="Default"/>
+        <w:rPr>
+          <w:b/>
+          <w:bCs/>
+          <w:sz w:val="36"/>
+          <w:szCs w:val="36"/>
+        </w:rPr>
+      </w:pPr>
+    </w:p>
+    <w:p>
+      <w:pPr>
+        <w:pStyle w:val="Default"/>
+        <w:rPr>
+          <w:b/>
+          <w:bCs/>
+          <w:sz w:val="36"/>
+          <w:szCs w:val="36"/>
+        </w:rPr>
+      </w:pPr>
+      <w:r>
+        <w:rPr>
+          <w:b/>
+          <w:bCs/>
+          <w:sz w:val="36"/>
+          <w:szCs w:val="36"/>
+        </w:rPr>
+        <w:t>Team 5</w:t>
+      </w:r>
+    </w:p>
     <w:p>
       <w:pPr>
         <w:pStyle w:val="Default"/>
@@ -14,6 +132,761 @@
     <w:p>
       <w:pPr>
         <w:pStyle w:val="Default"/>
+        <w:rPr>
+          <w:sz w:val="28"/>
+          <w:szCs w:val="28"/>
+        </w:rPr>
+      </w:pPr>
+    </w:p>
+    <w:tbl>
+      <w:tblPr>
+        <w:tblW w:w="9538" w:type="dxa"/>
+        <w:tblCellMar>
+          <w:left w:w="0" w:type="dxa"/>
+          <w:right w:w="0" w:type="dxa"/>
+        </w:tblCellMar>
+        <w:tblLook w:val="04A0" w:firstRow="1" w:lastRow="0" w:firstColumn="1" w:lastColumn="0" w:noHBand="0" w:noVBand="1"/>
+      </w:tblPr>
+      <w:tblGrid>
+        <w:gridCol w:w="6668"/>
+        <w:gridCol w:w="1458"/>
+        <w:gridCol w:w="1412"/>
+      </w:tblGrid>
+      <w:tr>
+        <w:trPr>
+          <w:trHeight w:val="721"/>
+        </w:trPr>
+        <w:tc>
+          <w:tcPr>
+            <w:tcW w:w="0" w:type="auto"/>
+            <w:tcBorders>
+              <w:top w:val="single" w:sz="6" w:space="0" w:color="CCCCCC"/>
+              <w:left w:val="single" w:sz="6" w:space="0" w:color="CCCCCC"/>
+              <w:bottom w:val="single" w:sz="6" w:space="0" w:color="CCCCCC"/>
+              <w:right w:val="single" w:sz="6" w:space="0" w:color="CCCCCC"/>
+            </w:tcBorders>
+            <w:tcMar>
+              <w:top w:w="30" w:type="dxa"/>
+              <w:left w:w="45" w:type="dxa"/>
+              <w:bottom w:w="30" w:type="dxa"/>
+              <w:right w:w="45" w:type="dxa"/>
+            </w:tcMar>
+            <w:vAlign w:val="bottom"/>
+          </w:tcPr>
+          <w:p>
+            <w:pPr>
+              <w:spacing w:after="0" w:line="240" w:lineRule="auto"/>
+              <w:rPr>
+                <w:rFonts w:asciiTheme="majorBidi" w:eastAsia="Times New Roman" w:hAnsiTheme="majorBidi" w:cstheme="majorBidi"/>
+                <w:sz w:val="36"/>
+                <w:szCs w:val="36"/>
+              </w:rPr>
+            </w:pPr>
+            <w:r>
+              <w:rPr>
+                <w:rFonts w:asciiTheme="majorBidi" w:eastAsia="Times New Roman" w:hAnsiTheme="majorBidi" w:cstheme="majorBidi"/>
+                <w:sz w:val="36"/>
+                <w:szCs w:val="36"/>
+              </w:rPr>
+              <w:t>Name</w:t>
+            </w:r>
+          </w:p>
+        </w:tc>
+        <w:tc>
+          <w:tcPr>
+            <w:tcW w:w="0" w:type="auto"/>
+            <w:tcBorders>
+              <w:top w:val="single" w:sz="6" w:space="0" w:color="CCCCCC"/>
+              <w:left w:val="single" w:sz="6" w:space="0" w:color="CCCCCC"/>
+              <w:bottom w:val="single" w:sz="6" w:space="0" w:color="CCCCCC"/>
+              <w:right w:val="single" w:sz="6" w:space="0" w:color="CCCCCC"/>
+            </w:tcBorders>
+            <w:tcMar>
+              <w:top w:w="30" w:type="dxa"/>
+              <w:left w:w="45" w:type="dxa"/>
+              <w:bottom w:w="30" w:type="dxa"/>
+              <w:right w:w="45" w:type="dxa"/>
+            </w:tcMar>
+            <w:vAlign w:val="bottom"/>
+          </w:tcPr>
+          <w:p>
+            <w:pPr>
+              <w:spacing w:after="0" w:line="240" w:lineRule="auto"/>
+              <w:rPr>
+                <w:rFonts w:asciiTheme="majorBidi" w:eastAsia="Times New Roman" w:hAnsiTheme="majorBidi" w:cstheme="majorBidi"/>
+                <w:sz w:val="36"/>
+                <w:szCs w:val="36"/>
+              </w:rPr>
+            </w:pPr>
+            <w:r>
+              <w:rPr>
+                <w:rFonts w:asciiTheme="majorBidi" w:eastAsia="Times New Roman" w:hAnsiTheme="majorBidi" w:cstheme="majorBidi"/>
+                <w:sz w:val="36"/>
+                <w:szCs w:val="36"/>
+              </w:rPr>
+              <w:t>Sec</w:t>
+            </w:r>
+          </w:p>
+        </w:tc>
+        <w:tc>
+          <w:tcPr>
+            <w:tcW w:w="0" w:type="auto"/>
+            <w:tcBorders>
+              <w:top w:val="single" w:sz="6" w:space="0" w:color="CCCCCC"/>
+              <w:left w:val="single" w:sz="6" w:space="0" w:color="CCCCCC"/>
+              <w:bottom w:val="single" w:sz="6" w:space="0" w:color="CCCCCC"/>
+              <w:right w:val="single" w:sz="6" w:space="0" w:color="CCCCCC"/>
+            </w:tcBorders>
+            <w:tcMar>
+              <w:top w:w="30" w:type="dxa"/>
+              <w:left w:w="45" w:type="dxa"/>
+              <w:bottom w:w="30" w:type="dxa"/>
+              <w:right w:w="45" w:type="dxa"/>
+            </w:tcMar>
+            <w:vAlign w:val="bottom"/>
+          </w:tcPr>
+          <w:p>
+            <w:pPr>
+              <w:spacing w:after="0" w:line="240" w:lineRule="auto"/>
+              <w:rPr>
+                <w:rFonts w:asciiTheme="majorBidi" w:eastAsia="Times New Roman" w:hAnsiTheme="majorBidi" w:cstheme="majorBidi"/>
+                <w:sz w:val="36"/>
+                <w:szCs w:val="36"/>
+              </w:rPr>
+            </w:pPr>
+            <w:r>
+              <w:rPr>
+                <w:rFonts w:asciiTheme="majorBidi" w:eastAsia="Times New Roman" w:hAnsiTheme="majorBidi" w:cstheme="majorBidi"/>
+                <w:sz w:val="36"/>
+                <w:szCs w:val="36"/>
+              </w:rPr>
+              <w:t>BN</w:t>
+            </w:r>
+          </w:p>
+        </w:tc>
+      </w:tr>
+      <w:tr>
+        <w:trPr>
+          <w:trHeight w:val="721"/>
+        </w:trPr>
+        <w:tc>
+          <w:tcPr>
+            <w:tcW w:w="0" w:type="auto"/>
+            <w:tcBorders>
+              <w:top w:val="single" w:sz="6" w:space="0" w:color="CCCCCC"/>
+              <w:left w:val="single" w:sz="6" w:space="0" w:color="CCCCCC"/>
+              <w:bottom w:val="single" w:sz="6" w:space="0" w:color="CCCCCC"/>
+              <w:right w:val="single" w:sz="6" w:space="0" w:color="CCCCCC"/>
+            </w:tcBorders>
+            <w:tcMar>
+              <w:top w:w="30" w:type="dxa"/>
+              <w:left w:w="45" w:type="dxa"/>
+              <w:bottom w:w="30" w:type="dxa"/>
+              <w:right w:w="45" w:type="dxa"/>
+            </w:tcMar>
+            <w:vAlign w:val="bottom"/>
+            <w:hideMark/>
+          </w:tcPr>
+          <w:p>
+            <w:pPr>
+              <w:spacing w:after="0" w:line="240" w:lineRule="auto"/>
+              <w:rPr>
+                <w:rFonts w:asciiTheme="majorBidi" w:eastAsia="Times New Roman" w:hAnsiTheme="majorBidi" w:cstheme="majorBidi"/>
+                <w:sz w:val="36"/>
+                <w:szCs w:val="36"/>
+              </w:rPr>
+            </w:pPr>
+            <w:r>
+              <w:rPr>
+                <w:rFonts w:asciiTheme="majorBidi" w:eastAsia="Times New Roman" w:hAnsiTheme="majorBidi" w:cstheme="majorBidi"/>
+                <w:sz w:val="36"/>
+                <w:szCs w:val="36"/>
+              </w:rPr>
+              <w:t>Mark Yasser</w:t>
+            </w:r>
+          </w:p>
+        </w:tc>
+        <w:tc>
+          <w:tcPr>
+            <w:tcW w:w="0" w:type="auto"/>
+            <w:tcBorders>
+              <w:top w:val="single" w:sz="6" w:space="0" w:color="CCCCCC"/>
+              <w:left w:val="single" w:sz="6" w:space="0" w:color="CCCCCC"/>
+              <w:bottom w:val="single" w:sz="6" w:space="0" w:color="CCCCCC"/>
+              <w:right w:val="single" w:sz="6" w:space="0" w:color="CCCCCC"/>
+            </w:tcBorders>
+            <w:tcMar>
+              <w:top w:w="30" w:type="dxa"/>
+              <w:left w:w="45" w:type="dxa"/>
+              <w:bottom w:w="30" w:type="dxa"/>
+              <w:right w:w="45" w:type="dxa"/>
+            </w:tcMar>
+            <w:vAlign w:val="bottom"/>
+            <w:hideMark/>
+          </w:tcPr>
+          <w:p>
+            <w:pPr>
+              <w:spacing w:after="0" w:line="240" w:lineRule="auto"/>
+              <w:rPr>
+                <w:rFonts w:asciiTheme="majorBidi" w:eastAsia="Times New Roman" w:hAnsiTheme="majorBidi" w:cstheme="majorBidi"/>
+                <w:sz w:val="36"/>
+                <w:szCs w:val="36"/>
+              </w:rPr>
+            </w:pPr>
+            <w:r>
+              <w:rPr>
+                <w:rFonts w:asciiTheme="majorBidi" w:eastAsia="Times New Roman" w:hAnsiTheme="majorBidi" w:cstheme="majorBidi"/>
+                <w:sz w:val="36"/>
+                <w:szCs w:val="36"/>
+              </w:rPr>
+              <w:t>2</w:t>
+            </w:r>
+          </w:p>
+        </w:tc>
+        <w:tc>
+          <w:tcPr>
+            <w:tcW w:w="0" w:type="auto"/>
+            <w:tcBorders>
+              <w:top w:val="single" w:sz="6" w:space="0" w:color="CCCCCC"/>
+              <w:left w:val="single" w:sz="6" w:space="0" w:color="CCCCCC"/>
+              <w:bottom w:val="single" w:sz="6" w:space="0" w:color="CCCCCC"/>
+              <w:right w:val="single" w:sz="6" w:space="0" w:color="CCCCCC"/>
+            </w:tcBorders>
+            <w:tcMar>
+              <w:top w:w="30" w:type="dxa"/>
+              <w:left w:w="45" w:type="dxa"/>
+              <w:bottom w:w="30" w:type="dxa"/>
+              <w:right w:w="45" w:type="dxa"/>
+            </w:tcMar>
+            <w:vAlign w:val="bottom"/>
+            <w:hideMark/>
+          </w:tcPr>
+          <w:p>
+            <w:pPr>
+              <w:spacing w:after="0" w:line="240" w:lineRule="auto"/>
+              <w:rPr>
+                <w:rFonts w:asciiTheme="majorBidi" w:eastAsia="Times New Roman" w:hAnsiTheme="majorBidi" w:cstheme="majorBidi"/>
+                <w:sz w:val="36"/>
+                <w:szCs w:val="36"/>
+              </w:rPr>
+            </w:pPr>
+            <w:r>
+              <w:rPr>
+                <w:rFonts w:asciiTheme="majorBidi" w:eastAsia="Times New Roman" w:hAnsiTheme="majorBidi" w:cstheme="majorBidi"/>
+                <w:sz w:val="36"/>
+                <w:szCs w:val="36"/>
+              </w:rPr>
+              <w:t>12</w:t>
+            </w:r>
+          </w:p>
+        </w:tc>
+      </w:tr>
+      <w:tr>
+        <w:trPr>
+          <w:trHeight w:val="721"/>
+        </w:trPr>
+        <w:tc>
+          <w:tcPr>
+            <w:tcW w:w="0" w:type="auto"/>
+            <w:tcBorders>
+              <w:top w:val="single" w:sz="6" w:space="0" w:color="CCCCCC"/>
+              <w:left w:val="single" w:sz="6" w:space="0" w:color="CCCCCC"/>
+              <w:bottom w:val="single" w:sz="6" w:space="0" w:color="CCCCCC"/>
+              <w:right w:val="single" w:sz="6" w:space="0" w:color="CCCCCC"/>
+            </w:tcBorders>
+            <w:tcMar>
+              <w:top w:w="30" w:type="dxa"/>
+              <w:left w:w="45" w:type="dxa"/>
+              <w:bottom w:w="30" w:type="dxa"/>
+              <w:right w:w="45" w:type="dxa"/>
+            </w:tcMar>
+            <w:vAlign w:val="bottom"/>
+            <w:hideMark/>
+          </w:tcPr>
+          <w:p>
+            <w:pPr>
+              <w:spacing w:after="0" w:line="240" w:lineRule="auto"/>
+              <w:rPr>
+                <w:rFonts w:asciiTheme="majorBidi" w:eastAsia="Times New Roman" w:hAnsiTheme="majorBidi" w:cstheme="majorBidi"/>
+                <w:sz w:val="36"/>
+                <w:szCs w:val="36"/>
+              </w:rPr>
+            </w:pPr>
+            <w:r>
+              <w:rPr>
+                <w:rFonts w:asciiTheme="majorBidi" w:eastAsia="Times New Roman" w:hAnsiTheme="majorBidi" w:cstheme="majorBidi"/>
+                <w:sz w:val="36"/>
+                <w:szCs w:val="36"/>
+              </w:rPr>
+              <w:t>Peter Atef</w:t>
+            </w:r>
+          </w:p>
+        </w:tc>
+        <w:tc>
+          <w:tcPr>
+            <w:tcW w:w="0" w:type="auto"/>
+            <w:tcBorders>
+              <w:top w:val="single" w:sz="6" w:space="0" w:color="CCCCCC"/>
+              <w:left w:val="single" w:sz="6" w:space="0" w:color="CCCCCC"/>
+              <w:bottom w:val="single" w:sz="6" w:space="0" w:color="CCCCCC"/>
+              <w:right w:val="single" w:sz="6" w:space="0" w:color="CCCCCC"/>
+            </w:tcBorders>
+            <w:tcMar>
+              <w:top w:w="30" w:type="dxa"/>
+              <w:left w:w="45" w:type="dxa"/>
+              <w:bottom w:w="30" w:type="dxa"/>
+              <w:right w:w="45" w:type="dxa"/>
+            </w:tcMar>
+            <w:vAlign w:val="bottom"/>
+            <w:hideMark/>
+          </w:tcPr>
+          <w:p>
+            <w:pPr>
+              <w:spacing w:after="0" w:line="240" w:lineRule="auto"/>
+              <w:rPr>
+                <w:rFonts w:asciiTheme="majorBidi" w:eastAsia="Times New Roman" w:hAnsiTheme="majorBidi" w:cstheme="majorBidi"/>
+                <w:sz w:val="36"/>
+                <w:szCs w:val="36"/>
+              </w:rPr>
+            </w:pPr>
+            <w:r>
+              <w:rPr>
+                <w:rFonts w:asciiTheme="majorBidi" w:eastAsia="Times New Roman" w:hAnsiTheme="majorBidi" w:cstheme="majorBidi"/>
+                <w:sz w:val="36"/>
+                <w:szCs w:val="36"/>
+              </w:rPr>
+              <w:t>1</w:t>
+            </w:r>
+          </w:p>
+        </w:tc>
+        <w:tc>
+          <w:tcPr>
+            <w:tcW w:w="0" w:type="auto"/>
+            <w:tcBorders>
+              <w:top w:val="single" w:sz="6" w:space="0" w:color="CCCCCC"/>
+              <w:left w:val="single" w:sz="6" w:space="0" w:color="CCCCCC"/>
+              <w:bottom w:val="single" w:sz="6" w:space="0" w:color="CCCCCC"/>
+              <w:right w:val="single" w:sz="6" w:space="0" w:color="CCCCCC"/>
+            </w:tcBorders>
+            <w:tcMar>
+              <w:top w:w="30" w:type="dxa"/>
+              <w:left w:w="45" w:type="dxa"/>
+              <w:bottom w:w="30" w:type="dxa"/>
+              <w:right w:w="45" w:type="dxa"/>
+            </w:tcMar>
+            <w:vAlign w:val="bottom"/>
+            <w:hideMark/>
+          </w:tcPr>
+          <w:p>
+            <w:pPr>
+              <w:spacing w:after="0" w:line="240" w:lineRule="auto"/>
+              <w:rPr>
+                <w:rFonts w:asciiTheme="majorBidi" w:eastAsia="Times New Roman" w:hAnsiTheme="majorBidi" w:cstheme="majorBidi"/>
+                <w:sz w:val="36"/>
+                <w:szCs w:val="36"/>
+              </w:rPr>
+            </w:pPr>
+            <w:r>
+              <w:rPr>
+                <w:rFonts w:asciiTheme="majorBidi" w:eastAsia="Times New Roman" w:hAnsiTheme="majorBidi" w:cstheme="majorBidi"/>
+                <w:sz w:val="36"/>
+                <w:szCs w:val="36"/>
+              </w:rPr>
+              <w:t>19</w:t>
+            </w:r>
+          </w:p>
+        </w:tc>
+      </w:tr>
+      <w:tr>
+        <w:trPr>
+          <w:trHeight w:val="721"/>
+        </w:trPr>
+        <w:tc>
+          <w:tcPr>
+            <w:tcW w:w="0" w:type="auto"/>
+            <w:tcBorders>
+              <w:top w:val="single" w:sz="6" w:space="0" w:color="CCCCCC"/>
+              <w:left w:val="single" w:sz="6" w:space="0" w:color="CCCCCC"/>
+              <w:bottom w:val="single" w:sz="6" w:space="0" w:color="CCCCCC"/>
+              <w:right w:val="single" w:sz="6" w:space="0" w:color="CCCCCC"/>
+            </w:tcBorders>
+            <w:tcMar>
+              <w:top w:w="30" w:type="dxa"/>
+              <w:left w:w="45" w:type="dxa"/>
+              <w:bottom w:w="30" w:type="dxa"/>
+              <w:right w:w="45" w:type="dxa"/>
+            </w:tcMar>
+            <w:vAlign w:val="bottom"/>
+            <w:hideMark/>
+          </w:tcPr>
+          <w:p>
+            <w:pPr>
+              <w:spacing w:after="0" w:line="240" w:lineRule="auto"/>
+              <w:rPr>
+                <w:rFonts w:asciiTheme="majorBidi" w:eastAsia="Times New Roman" w:hAnsiTheme="majorBidi" w:cstheme="majorBidi"/>
+                <w:sz w:val="36"/>
+                <w:szCs w:val="36"/>
+              </w:rPr>
+            </w:pPr>
+            <w:r>
+              <w:rPr>
+                <w:rFonts w:asciiTheme="majorBidi" w:eastAsia="Times New Roman" w:hAnsiTheme="majorBidi" w:cstheme="majorBidi"/>
+                <w:sz w:val="36"/>
+                <w:szCs w:val="36"/>
+              </w:rPr>
+              <w:t>Bemoi Erian Ayad</w:t>
+            </w:r>
+          </w:p>
+        </w:tc>
+        <w:tc>
+          <w:tcPr>
+            <w:tcW w:w="0" w:type="auto"/>
+            <w:tcBorders>
+              <w:top w:val="single" w:sz="6" w:space="0" w:color="CCCCCC"/>
+              <w:left w:val="single" w:sz="6" w:space="0" w:color="CCCCCC"/>
+              <w:bottom w:val="single" w:sz="6" w:space="0" w:color="CCCCCC"/>
+              <w:right w:val="single" w:sz="6" w:space="0" w:color="CCCCCC"/>
+            </w:tcBorders>
+            <w:tcMar>
+              <w:top w:w="30" w:type="dxa"/>
+              <w:left w:w="45" w:type="dxa"/>
+              <w:bottom w:w="30" w:type="dxa"/>
+              <w:right w:w="45" w:type="dxa"/>
+            </w:tcMar>
+            <w:vAlign w:val="bottom"/>
+            <w:hideMark/>
+          </w:tcPr>
+          <w:p>
+            <w:pPr>
+              <w:spacing w:after="0" w:line="240" w:lineRule="auto"/>
+              <w:rPr>
+                <w:rFonts w:asciiTheme="majorBidi" w:eastAsia="Times New Roman" w:hAnsiTheme="majorBidi" w:cstheme="majorBidi"/>
+                <w:sz w:val="36"/>
+                <w:szCs w:val="36"/>
+              </w:rPr>
+            </w:pPr>
+            <w:r>
+              <w:rPr>
+                <w:rFonts w:asciiTheme="majorBidi" w:eastAsia="Times New Roman" w:hAnsiTheme="majorBidi" w:cstheme="majorBidi"/>
+                <w:sz w:val="36"/>
+                <w:szCs w:val="36"/>
+              </w:rPr>
+              <w:t>1</w:t>
+            </w:r>
+          </w:p>
+        </w:tc>
+        <w:tc>
+          <w:tcPr>
+            <w:tcW w:w="0" w:type="auto"/>
+            <w:tcBorders>
+              <w:top w:val="single" w:sz="6" w:space="0" w:color="CCCCCC"/>
+              <w:left w:val="single" w:sz="6" w:space="0" w:color="CCCCCC"/>
+              <w:bottom w:val="single" w:sz="6" w:space="0" w:color="CCCCCC"/>
+              <w:right w:val="single" w:sz="6" w:space="0" w:color="CCCCCC"/>
+            </w:tcBorders>
+            <w:tcMar>
+              <w:top w:w="30" w:type="dxa"/>
+              <w:left w:w="45" w:type="dxa"/>
+              <w:bottom w:w="30" w:type="dxa"/>
+              <w:right w:w="45" w:type="dxa"/>
+            </w:tcMar>
+            <w:vAlign w:val="bottom"/>
+            <w:hideMark/>
+          </w:tcPr>
+          <w:p>
+            <w:pPr>
+              <w:spacing w:after="0" w:line="240" w:lineRule="auto"/>
+              <w:rPr>
+                <w:rFonts w:asciiTheme="majorBidi" w:eastAsia="Times New Roman" w:hAnsiTheme="majorBidi" w:cstheme="majorBidi"/>
+                <w:sz w:val="36"/>
+                <w:szCs w:val="36"/>
+              </w:rPr>
+            </w:pPr>
+            <w:r>
+              <w:rPr>
+                <w:rFonts w:asciiTheme="majorBidi" w:eastAsia="Times New Roman" w:hAnsiTheme="majorBidi" w:cstheme="majorBidi"/>
+                <w:sz w:val="36"/>
+                <w:szCs w:val="36"/>
+              </w:rPr>
+              <w:t>18</w:t>
+            </w:r>
+          </w:p>
+        </w:tc>
+      </w:tr>
+      <w:tr>
+        <w:trPr>
+          <w:trHeight w:val="721"/>
+        </w:trPr>
+        <w:tc>
+          <w:tcPr>
+            <w:tcW w:w="0" w:type="auto"/>
+            <w:tcBorders>
+              <w:top w:val="single" w:sz="6" w:space="0" w:color="CCCCCC"/>
+              <w:left w:val="single" w:sz="6" w:space="0" w:color="CCCCCC"/>
+              <w:bottom w:val="single" w:sz="6" w:space="0" w:color="CCCCCC"/>
+              <w:right w:val="single" w:sz="6" w:space="0" w:color="CCCCCC"/>
+            </w:tcBorders>
+            <w:tcMar>
+              <w:top w:w="30" w:type="dxa"/>
+              <w:left w:w="45" w:type="dxa"/>
+              <w:bottom w:w="30" w:type="dxa"/>
+              <w:right w:w="45" w:type="dxa"/>
+            </w:tcMar>
+            <w:vAlign w:val="bottom"/>
+            <w:hideMark/>
+          </w:tcPr>
+          <w:p>
+            <w:pPr>
+              <w:spacing w:after="0" w:line="240" w:lineRule="auto"/>
+              <w:rPr>
+                <w:rFonts w:asciiTheme="majorBidi" w:eastAsia="Times New Roman" w:hAnsiTheme="majorBidi" w:cstheme="majorBidi"/>
+                <w:sz w:val="36"/>
+                <w:szCs w:val="36"/>
+              </w:rPr>
+            </w:pPr>
+            <w:r>
+              <w:rPr>
+                <w:rFonts w:asciiTheme="majorBidi" w:eastAsia="Times New Roman" w:hAnsiTheme="majorBidi" w:cstheme="majorBidi"/>
+                <w:sz w:val="36"/>
+                <w:szCs w:val="36"/>
+              </w:rPr>
+              <w:t xml:space="preserve">Karim </w:t>
+            </w:r>
+            <w:proofErr w:type="spellStart"/>
+            <w:r>
+              <w:rPr>
+                <w:rFonts w:asciiTheme="majorBidi" w:eastAsia="Times New Roman" w:hAnsiTheme="majorBidi" w:cstheme="majorBidi"/>
+                <w:sz w:val="36"/>
+                <w:szCs w:val="36"/>
+              </w:rPr>
+              <w:t>Saqer</w:t>
+            </w:r>
+            <w:proofErr w:type="spellEnd"/>
+          </w:p>
+        </w:tc>
+        <w:tc>
+          <w:tcPr>
+            <w:tcW w:w="0" w:type="auto"/>
+            <w:tcBorders>
+              <w:top w:val="single" w:sz="6" w:space="0" w:color="CCCCCC"/>
+              <w:left w:val="single" w:sz="6" w:space="0" w:color="CCCCCC"/>
+              <w:bottom w:val="single" w:sz="6" w:space="0" w:color="CCCCCC"/>
+              <w:right w:val="single" w:sz="6" w:space="0" w:color="CCCCCC"/>
+            </w:tcBorders>
+            <w:tcMar>
+              <w:top w:w="30" w:type="dxa"/>
+              <w:left w:w="45" w:type="dxa"/>
+              <w:bottom w:w="30" w:type="dxa"/>
+              <w:right w:w="45" w:type="dxa"/>
+            </w:tcMar>
+            <w:vAlign w:val="bottom"/>
+            <w:hideMark/>
+          </w:tcPr>
+          <w:p>
+            <w:pPr>
+              <w:spacing w:after="0" w:line="240" w:lineRule="auto"/>
+              <w:rPr>
+                <w:rFonts w:asciiTheme="majorBidi" w:eastAsia="Times New Roman" w:hAnsiTheme="majorBidi" w:cstheme="majorBidi"/>
+                <w:sz w:val="36"/>
+                <w:szCs w:val="36"/>
+              </w:rPr>
+            </w:pPr>
+            <w:r>
+              <w:rPr>
+                <w:rFonts w:asciiTheme="majorBidi" w:eastAsia="Times New Roman" w:hAnsiTheme="majorBidi" w:cstheme="majorBidi"/>
+                <w:sz w:val="36"/>
+                <w:szCs w:val="36"/>
+              </w:rPr>
+              <w:t>2</w:t>
+            </w:r>
+          </w:p>
+        </w:tc>
+        <w:tc>
+          <w:tcPr>
+            <w:tcW w:w="0" w:type="auto"/>
+            <w:tcBorders>
+              <w:top w:val="single" w:sz="6" w:space="0" w:color="CCCCCC"/>
+              <w:left w:val="single" w:sz="6" w:space="0" w:color="CCCCCC"/>
+              <w:bottom w:val="single" w:sz="6" w:space="0" w:color="CCCCCC"/>
+              <w:right w:val="single" w:sz="6" w:space="0" w:color="CCCCCC"/>
+            </w:tcBorders>
+            <w:tcMar>
+              <w:top w:w="30" w:type="dxa"/>
+              <w:left w:w="45" w:type="dxa"/>
+              <w:bottom w:w="30" w:type="dxa"/>
+              <w:right w:w="45" w:type="dxa"/>
+            </w:tcMar>
+            <w:vAlign w:val="bottom"/>
+            <w:hideMark/>
+          </w:tcPr>
+          <w:p>
+            <w:pPr>
+              <w:spacing w:after="0" w:line="240" w:lineRule="auto"/>
+              <w:rPr>
+                <w:rFonts w:asciiTheme="majorBidi" w:eastAsia="Times New Roman" w:hAnsiTheme="majorBidi" w:cstheme="majorBidi"/>
+                <w:sz w:val="36"/>
+                <w:szCs w:val="36"/>
+              </w:rPr>
+            </w:pPr>
+            <w:r>
+              <w:rPr>
+                <w:rFonts w:asciiTheme="majorBidi" w:eastAsia="Times New Roman" w:hAnsiTheme="majorBidi" w:cstheme="majorBidi"/>
+                <w:sz w:val="36"/>
+                <w:szCs w:val="36"/>
+              </w:rPr>
+              <w:t>9</w:t>
+            </w:r>
+          </w:p>
+        </w:tc>
+      </w:tr>
+    </w:tbl>
+    <w:p>
+      <w:pPr>
+        <w:pStyle w:val="Default"/>
+        <w:rPr>
+          <w:sz w:val="28"/>
+          <w:szCs w:val="28"/>
+        </w:rPr>
+      </w:pPr>
+    </w:p>
+    <w:p>
+      <w:pPr>
+        <w:pStyle w:val="Default"/>
+        <w:rPr>
+          <w:sz w:val="28"/>
+          <w:szCs w:val="28"/>
+        </w:rPr>
+      </w:pPr>
+    </w:p>
+    <w:p>
+      <w:pPr>
+        <w:pStyle w:val="Default"/>
+        <w:rPr>
+          <w:sz w:val="28"/>
+          <w:szCs w:val="28"/>
+        </w:rPr>
+      </w:pPr>
+    </w:p>
+    <w:p>
+      <w:pPr>
+        <w:pStyle w:val="Default"/>
+        <w:rPr>
+          <w:sz w:val="28"/>
+          <w:szCs w:val="28"/>
+        </w:rPr>
+      </w:pPr>
+    </w:p>
+    <w:p>
+      <w:pPr>
+        <w:pStyle w:val="Default"/>
+        <w:rPr>
+          <w:sz w:val="28"/>
+          <w:szCs w:val="28"/>
+        </w:rPr>
+      </w:pPr>
+    </w:p>
+    <w:p>
+      <w:pPr>
+        <w:pStyle w:val="Default"/>
+        <w:rPr>
+          <w:sz w:val="28"/>
+          <w:szCs w:val="28"/>
+        </w:rPr>
+      </w:pPr>
+    </w:p>
+    <w:p>
+      <w:pPr>
+        <w:pStyle w:val="Default"/>
+        <w:rPr>
+          <w:sz w:val="28"/>
+          <w:szCs w:val="28"/>
+        </w:rPr>
+      </w:pPr>
+    </w:p>
+    <w:p>
+      <w:pPr>
+        <w:pStyle w:val="Default"/>
+        <w:rPr>
+          <w:sz w:val="28"/>
+          <w:szCs w:val="28"/>
+        </w:rPr>
+      </w:pPr>
+    </w:p>
+    <w:p>
+      <w:pPr>
+        <w:pStyle w:val="Default"/>
+        <w:rPr>
+          <w:sz w:val="28"/>
+          <w:szCs w:val="28"/>
+        </w:rPr>
+      </w:pPr>
+    </w:p>
+    <w:p>
+      <w:pPr>
+        <w:pStyle w:val="Default"/>
+        <w:rPr>
+          <w:sz w:val="28"/>
+          <w:szCs w:val="28"/>
+        </w:rPr>
+      </w:pPr>
+    </w:p>
+    <w:p>
+      <w:pPr>
+        <w:pStyle w:val="Default"/>
+        <w:rPr>
+          <w:sz w:val="28"/>
+          <w:szCs w:val="28"/>
+        </w:rPr>
+      </w:pPr>
+    </w:p>
+    <w:p>
+      <w:pPr>
+        <w:pStyle w:val="Default"/>
+        <w:rPr>
+          <w:sz w:val="28"/>
+          <w:szCs w:val="28"/>
+        </w:rPr>
+      </w:pPr>
+    </w:p>
+    <w:p>
+      <w:pPr>
+        <w:pStyle w:val="Default"/>
+        <w:rPr>
+          <w:sz w:val="28"/>
+          <w:szCs w:val="28"/>
+        </w:rPr>
+      </w:pPr>
+    </w:p>
+    <w:p>
+      <w:pPr>
+        <w:pStyle w:val="Default"/>
+        <w:rPr>
+          <w:sz w:val="28"/>
+          <w:szCs w:val="28"/>
+        </w:rPr>
+      </w:pPr>
+    </w:p>
+    <w:p>
+      <w:pPr>
+        <w:pStyle w:val="Default"/>
+        <w:rPr>
+          <w:sz w:val="28"/>
+          <w:szCs w:val="28"/>
+        </w:rPr>
+      </w:pPr>
+    </w:p>
+    <w:p>
+      <w:pPr>
+        <w:pStyle w:val="Default"/>
+        <w:rPr>
+          <w:sz w:val="28"/>
+          <w:szCs w:val="28"/>
+        </w:rPr>
+      </w:pPr>
+    </w:p>
+    <w:p>
+      <w:pPr>
+        <w:pStyle w:val="Default"/>
         <w:jc w:val="center"/>
         <w:rPr>
           <w:b/>
@@ -29,6 +902,7 @@
           <w:sz w:val="56"/>
           <w:szCs w:val="56"/>
         </w:rPr>
+        <w:lastRenderedPageBreak/>
         <w:t>Pipeline</w:t>
       </w:r>
       <w:r>
@@ -386,7 +1260,25 @@
                 <w:sz w:val="32"/>
                 <w:szCs w:val="32"/>
               </w:rPr>
-              <w:t>+ve edge</w:t>
+              <w:t>+</w:t>
+            </w:r>
+            <w:proofErr w:type="spellStart"/>
+            <w:r>
+              <w:rPr>
+                <w:color w:val="0D0D0D" w:themeColor="text1" w:themeTint="F2"/>
+                <w:sz w:val="32"/>
+                <w:szCs w:val="32"/>
+              </w:rPr>
+              <w:t>ve</w:t>
+            </w:r>
+            <w:proofErr w:type="spellEnd"/>
+            <w:r>
+              <w:rPr>
+                <w:color w:val="0D0D0D" w:themeColor="text1" w:themeTint="F2"/>
+                <w:sz w:val="32"/>
+                <w:szCs w:val="32"/>
+              </w:rPr>
+              <w:t xml:space="preserve"> edge</w:t>
             </w:r>
           </w:p>
         </w:tc>
@@ -410,7 +1302,25 @@
                 <w:sz w:val="32"/>
                 <w:szCs w:val="32"/>
               </w:rPr>
-              <w:t>-ve edge</w:t>
+              <w:t>-</w:t>
+            </w:r>
+            <w:proofErr w:type="spellStart"/>
+            <w:r>
+              <w:rPr>
+                <w:color w:val="0D0D0D" w:themeColor="text1" w:themeTint="F2"/>
+                <w:sz w:val="32"/>
+                <w:szCs w:val="32"/>
+              </w:rPr>
+              <w:t>ve</w:t>
+            </w:r>
+            <w:proofErr w:type="spellEnd"/>
+            <w:r>
+              <w:rPr>
+                <w:color w:val="0D0D0D" w:themeColor="text1" w:themeTint="F2"/>
+                <w:sz w:val="32"/>
+                <w:szCs w:val="32"/>
+              </w:rPr>
+              <w:t xml:space="preserve"> edge</w:t>
             </w:r>
           </w:p>
         </w:tc>
@@ -486,13 +1396,23 @@
                 <w:szCs w:val="32"/>
               </w:rPr>
             </w:pPr>
-            <w:r>
-              <w:rPr>
-                <w:color w:val="0D0D0D" w:themeColor="text1" w:themeTint="F2"/>
-                <w:sz w:val="32"/>
-                <w:szCs w:val="32"/>
-              </w:rPr>
-              <w:t>Imm value (16)</w:t>
+            <w:proofErr w:type="spellStart"/>
+            <w:r>
+              <w:rPr>
+                <w:color w:val="0D0D0D" w:themeColor="text1" w:themeTint="F2"/>
+                <w:sz w:val="32"/>
+                <w:szCs w:val="32"/>
+              </w:rPr>
+              <w:t>Imm</w:t>
+            </w:r>
+            <w:proofErr w:type="spellEnd"/>
+            <w:r>
+              <w:rPr>
+                <w:color w:val="0D0D0D" w:themeColor="text1" w:themeTint="F2"/>
+                <w:sz w:val="32"/>
+                <w:szCs w:val="32"/>
+              </w:rPr>
+              <w:t xml:space="preserve"> value (16)</w:t>
             </w:r>
           </w:p>
           <w:p>
@@ -648,13 +1568,23 @@
               </w:rPr>
               <w:t>+</w:t>
             </w:r>
-            <w:r>
-              <w:rPr>
-                <w:color w:val="0D0D0D" w:themeColor="text1" w:themeTint="F2"/>
-                <w:sz w:val="32"/>
-                <w:szCs w:val="32"/>
-              </w:rPr>
-              <w:t>ve edge</w:t>
+            <w:proofErr w:type="spellStart"/>
+            <w:r>
+              <w:rPr>
+                <w:color w:val="0D0D0D" w:themeColor="text1" w:themeTint="F2"/>
+                <w:sz w:val="32"/>
+                <w:szCs w:val="32"/>
+              </w:rPr>
+              <w:t>ve</w:t>
+            </w:r>
+            <w:proofErr w:type="spellEnd"/>
+            <w:r>
+              <w:rPr>
+                <w:color w:val="0D0D0D" w:themeColor="text1" w:themeTint="F2"/>
+                <w:sz w:val="32"/>
+                <w:szCs w:val="32"/>
+              </w:rPr>
+              <w:t xml:space="preserve"> edge</w:t>
             </w:r>
           </w:p>
         </w:tc>
@@ -680,13 +1610,23 @@
               </w:rPr>
               <w:t>-</w:t>
             </w:r>
-            <w:r>
-              <w:rPr>
-                <w:color w:val="0D0D0D" w:themeColor="text1" w:themeTint="F2"/>
-                <w:sz w:val="32"/>
-                <w:szCs w:val="32"/>
-              </w:rPr>
-              <w:t>ve edge</w:t>
+            <w:proofErr w:type="spellStart"/>
+            <w:r>
+              <w:rPr>
+                <w:color w:val="0D0D0D" w:themeColor="text1" w:themeTint="F2"/>
+                <w:sz w:val="32"/>
+                <w:szCs w:val="32"/>
+              </w:rPr>
+              <w:t>ve</w:t>
+            </w:r>
+            <w:proofErr w:type="spellEnd"/>
+            <w:r>
+              <w:rPr>
+                <w:color w:val="0D0D0D" w:themeColor="text1" w:themeTint="F2"/>
+                <w:sz w:val="32"/>
+                <w:szCs w:val="32"/>
+              </w:rPr>
+              <w:t xml:space="preserve"> edge</w:t>
             </w:r>
           </w:p>
         </w:tc>
@@ -868,7 +1808,25 @@
                 <w:sz w:val="32"/>
                 <w:szCs w:val="32"/>
               </w:rPr>
-              <w:t>+ve edge</w:t>
+              <w:t>+</w:t>
+            </w:r>
+            <w:proofErr w:type="spellStart"/>
+            <w:r>
+              <w:rPr>
+                <w:color w:val="0D0D0D" w:themeColor="text1" w:themeTint="F2"/>
+                <w:sz w:val="32"/>
+                <w:szCs w:val="32"/>
+              </w:rPr>
+              <w:t>ve</w:t>
+            </w:r>
+            <w:proofErr w:type="spellEnd"/>
+            <w:r>
+              <w:rPr>
+                <w:color w:val="0D0D0D" w:themeColor="text1" w:themeTint="F2"/>
+                <w:sz w:val="32"/>
+                <w:szCs w:val="32"/>
+              </w:rPr>
+              <w:t xml:space="preserve"> edge</w:t>
             </w:r>
           </w:p>
         </w:tc>
@@ -892,7 +1850,25 @@
                 <w:sz w:val="32"/>
                 <w:szCs w:val="32"/>
               </w:rPr>
-              <w:t>-ve edge</w:t>
+              <w:t>-</w:t>
+            </w:r>
+            <w:proofErr w:type="spellStart"/>
+            <w:r>
+              <w:rPr>
+                <w:color w:val="0D0D0D" w:themeColor="text1" w:themeTint="F2"/>
+                <w:sz w:val="32"/>
+                <w:szCs w:val="32"/>
+              </w:rPr>
+              <w:t>ve</w:t>
+            </w:r>
+            <w:proofErr w:type="spellEnd"/>
+            <w:r>
+              <w:rPr>
+                <w:color w:val="0D0D0D" w:themeColor="text1" w:themeTint="F2"/>
+                <w:sz w:val="32"/>
+                <w:szCs w:val="32"/>
+              </w:rPr>
+              <w:t xml:space="preserve"> edge</w:t>
             </w:r>
           </w:p>
         </w:tc>
@@ -1057,13 +2033,23 @@
               </w:rPr>
               <w:t>+</w:t>
             </w:r>
-            <w:r>
-              <w:rPr>
-                <w:color w:val="0D0D0D" w:themeColor="text1" w:themeTint="F2"/>
-                <w:sz w:val="32"/>
-                <w:szCs w:val="32"/>
-              </w:rPr>
-              <w:t>ve edge</w:t>
+            <w:proofErr w:type="spellStart"/>
+            <w:r>
+              <w:rPr>
+                <w:color w:val="0D0D0D" w:themeColor="text1" w:themeTint="F2"/>
+                <w:sz w:val="32"/>
+                <w:szCs w:val="32"/>
+              </w:rPr>
+              <w:t>ve</w:t>
+            </w:r>
+            <w:proofErr w:type="spellEnd"/>
+            <w:r>
+              <w:rPr>
+                <w:color w:val="0D0D0D" w:themeColor="text1" w:themeTint="F2"/>
+                <w:sz w:val="32"/>
+                <w:szCs w:val="32"/>
+              </w:rPr>
+              <w:t xml:space="preserve"> edge</w:t>
             </w:r>
           </w:p>
         </w:tc>
@@ -1089,13 +2075,23 @@
               </w:rPr>
               <w:t>-</w:t>
             </w:r>
-            <w:r>
-              <w:rPr>
-                <w:color w:val="0D0D0D" w:themeColor="text1" w:themeTint="F2"/>
-                <w:sz w:val="32"/>
-                <w:szCs w:val="32"/>
-              </w:rPr>
-              <w:t>ve edge</w:t>
+            <w:proofErr w:type="spellStart"/>
+            <w:r>
+              <w:rPr>
+                <w:color w:val="0D0D0D" w:themeColor="text1" w:themeTint="F2"/>
+                <w:sz w:val="32"/>
+                <w:szCs w:val="32"/>
+              </w:rPr>
+              <w:t>ve</w:t>
+            </w:r>
+            <w:proofErr w:type="spellEnd"/>
+            <w:r>
+              <w:rPr>
+                <w:color w:val="0D0D0D" w:themeColor="text1" w:themeTint="F2"/>
+                <w:sz w:val="32"/>
+                <w:szCs w:val="32"/>
+              </w:rPr>
+              <w:t xml:space="preserve"> edge</w:t>
             </w:r>
           </w:p>
         </w:tc>
@@ -1184,7 +2180,7 @@
           <w:sz w:val="32"/>
           <w:szCs w:val="32"/>
         </w:rPr>
-        <w:t xml:space="preserve">Handling the data hazard of ALU instructions is in the decode stage to check on the source of the current instruction if it is the destination of the 2 last instructions. Hence, if there is a hazard between 2 ALU instructions it could be solved by giving all this data to the forwarding unit. the output of </w:t>
+        <w:t xml:space="preserve">Handling the data hazard of ALU instructions is in the decode stage to check on the source of the current instruction if it is the destination of the 2 last instructions. Hence, if there is a hazard between 2 ALU instructions it could be solved by giving all this data to the forwarding unit. the output of the FU is control signals to choose the correct input data. (We will design </w:t>
       </w:r>
       <w:r>
         <w:rPr>
@@ -1193,7 +2189,7 @@
           <w:szCs w:val="32"/>
         </w:rPr>
         <w:lastRenderedPageBreak/>
-        <w:t>the FU is control signals to choose the correct input data. (We will design full forwarding Alu-Alu and mem-Alu) also this FU will reduce the number of wasted cycles to one instead of two if the instruction before the instruction before the instruction in decode is a load instruction and there is a data hazard between both. (Using mem-Alu forwarding)</w:t>
+        <w:t>full forwarding Alu-Alu and mem-Alu) also this FU will reduce the number of wasted cycles to one instead of two if the instruction before the instruction before the instruction in decode is a load instruction and there is a data hazard between both. (Using mem-Alu forwarding)</w:t>
       </w:r>
     </w:p>
     <w:p>
@@ -1240,7 +2236,25 @@
           <w:sz w:val="32"/>
           <w:szCs w:val="32"/>
         </w:rPr>
-        <w:t xml:space="preserve">ID/EX.MemRead and </w:t>
+        <w:t>ID/</w:t>
+      </w:r>
+      <w:proofErr w:type="spellStart"/>
+      <w:r>
+        <w:rPr>
+          <w:color w:val="0D0D0D" w:themeColor="text1" w:themeTint="F2"/>
+          <w:sz w:val="32"/>
+          <w:szCs w:val="32"/>
+        </w:rPr>
+        <w:t>EX.MemRead</w:t>
+      </w:r>
+      <w:proofErr w:type="spellEnd"/>
+      <w:r>
+        <w:rPr>
+          <w:color w:val="0D0D0D" w:themeColor="text1" w:themeTint="F2"/>
+          <w:sz w:val="32"/>
+          <w:szCs w:val="32"/>
+        </w:rPr>
+        <w:t xml:space="preserve"> and </w:t>
       </w:r>
     </w:p>
     <w:p>
@@ -1277,23 +2291,25 @@
           <w:sz w:val="32"/>
           <w:szCs w:val="32"/>
         </w:rPr>
-        <w:t xml:space="preserve"> </w:t>
-      </w:r>
-      <w:r>
-        <w:rPr>
-          <w:color w:val="0D0D0D" w:themeColor="text1" w:themeTint="F2"/>
-          <w:sz w:val="32"/>
-          <w:szCs w:val="32"/>
-        </w:rPr>
-        <w:t>ID/EX</w:t>
-      </w:r>
-      <w:r>
-        <w:rPr>
-          <w:color w:val="0D0D0D" w:themeColor="text1" w:themeTint="F2"/>
-          <w:sz w:val="32"/>
-          <w:szCs w:val="32"/>
-        </w:rPr>
-        <w:t xml:space="preserve">.pop) and </w:t>
+        <w:t xml:space="preserve"> ID/</w:t>
+      </w:r>
+      <w:proofErr w:type="spellStart"/>
+      <w:r>
+        <w:rPr>
+          <w:color w:val="0D0D0D" w:themeColor="text1" w:themeTint="F2"/>
+          <w:sz w:val="32"/>
+          <w:szCs w:val="32"/>
+        </w:rPr>
+        <w:t>EX.pop</w:t>
+      </w:r>
+      <w:proofErr w:type="spellEnd"/>
+      <w:r>
+        <w:rPr>
+          <w:color w:val="0D0D0D" w:themeColor="text1" w:themeTint="F2"/>
+          <w:sz w:val="32"/>
+          <w:szCs w:val="32"/>
+        </w:rPr>
+        <w:t xml:space="preserve">) and </w:t>
       </w:r>
     </w:p>
     <w:p>
@@ -1312,39 +2328,43 @@
           <w:sz w:val="32"/>
           <w:szCs w:val="32"/>
         </w:rPr>
-        <w:t>(</w:t>
-      </w:r>
-      <w:r>
-        <w:rPr>
-          <w:color w:val="0D0D0D" w:themeColor="text1" w:themeTint="F2"/>
-          <w:sz w:val="32"/>
-          <w:szCs w:val="32"/>
-        </w:rPr>
-        <w:t>ID/EX</w:t>
-      </w:r>
-      <w:r>
-        <w:rPr>
-          <w:color w:val="0D0D0D" w:themeColor="text1" w:themeTint="F2"/>
-          <w:sz w:val="32"/>
-          <w:szCs w:val="32"/>
-        </w:rPr>
-        <w:t xml:space="preserve">.RdestAddress == </w:t>
-      </w:r>
-      <w:r>
-        <w:rPr>
-          <w:color w:val="0D0D0D" w:themeColor="text1" w:themeTint="F2"/>
-          <w:sz w:val="32"/>
-          <w:szCs w:val="32"/>
-        </w:rPr>
-        <w:t>IF/ID.RsrcAddress))</w:t>
-      </w:r>
-      <w:r>
-        <w:rPr>
-          <w:color w:val="0D0D0D" w:themeColor="text1" w:themeTint="F2"/>
-          <w:sz w:val="32"/>
-          <w:szCs w:val="32"/>
-        </w:rPr>
-        <w:t xml:space="preserve"> </w:t>
+        <w:t>(ID/</w:t>
+      </w:r>
+      <w:proofErr w:type="spellStart"/>
+      <w:r>
+        <w:rPr>
+          <w:color w:val="0D0D0D" w:themeColor="text1" w:themeTint="F2"/>
+          <w:sz w:val="32"/>
+          <w:szCs w:val="32"/>
+        </w:rPr>
+        <w:t>EX.RdestAddress</w:t>
+      </w:r>
+      <w:proofErr w:type="spellEnd"/>
+      <w:r>
+        <w:rPr>
+          <w:color w:val="0D0D0D" w:themeColor="text1" w:themeTint="F2"/>
+          <w:sz w:val="32"/>
+          <w:szCs w:val="32"/>
+        </w:rPr>
+        <w:t xml:space="preserve"> == IF/</w:t>
+      </w:r>
+      <w:proofErr w:type="spellStart"/>
+      <w:r>
+        <w:rPr>
+          <w:color w:val="0D0D0D" w:themeColor="text1" w:themeTint="F2"/>
+          <w:sz w:val="32"/>
+          <w:szCs w:val="32"/>
+        </w:rPr>
+        <w:t>ID.RsrcAddress</w:t>
+      </w:r>
+      <w:proofErr w:type="spellEnd"/>
+      <w:r>
+        <w:rPr>
+          <w:color w:val="0D0D0D" w:themeColor="text1" w:themeTint="F2"/>
+          <w:sz w:val="32"/>
+          <w:szCs w:val="32"/>
+        </w:rPr>
+        <w:t xml:space="preserve">)) </w:t>
       </w:r>
     </w:p>
     <w:p>

</xml_diff>